<commit_message>
updated readme and task doc
</commit_message>
<xml_diff>
--- a/task_completed_list.docx
+++ b/task_completed_list.docx
@@ -36,13 +36,7 @@
     <w:p/>
     <w:p>
       <w:r>
-        <w:t xml:space="preserve">Lydia - Provided data sources and </w:t>
-      </w:r>
-      <w:r>
-        <w:t>descriptions,</w:t>
-      </w:r>
-      <w:r>
-        <w:t xml:space="preserve"> Questions to answer</w:t>
+        <w:t>Lydia - Provided data sources and descriptions, Questions to answer</w:t>
       </w:r>
     </w:p>
     <w:p/>
@@ -113,6 +107,83 @@
     <w:p>
       <w:r>
         <w:t>Lydia – Database, presentation outline</w:t>
+      </w:r>
+    </w:p>
+    <w:p>
+      <w:r>
+        <w:t>Kelsey – Database</w:t>
+      </w:r>
+    </w:p>
+    <w:p>
+      <w:pPr>
+        <w:rPr>
+          <w:b/>
+          <w:bCs/>
+        </w:rPr>
+      </w:pPr>
+      <w:r>
+        <w:rPr>
+          <w:b/>
+          <w:bCs/>
+        </w:rPr>
+        <w:t xml:space="preserve">Work completed for </w:t>
+      </w:r>
+      <w:r>
+        <w:rPr>
+          <w:b/>
+          <w:bCs/>
+        </w:rPr>
+        <w:t>Week</w:t>
+      </w:r>
+      <w:r>
+        <w:rPr>
+          <w:b/>
+          <w:bCs/>
+        </w:rPr>
+        <w:t xml:space="preserve"> </w:t>
+      </w:r>
+      <w:r>
+        <w:rPr>
+          <w:b/>
+          <w:bCs/>
+        </w:rPr>
+        <w:t>3</w:t>
+      </w:r>
+      <w:r>
+        <w:rPr>
+          <w:b/>
+          <w:bCs/>
+        </w:rPr>
+        <w:t>:</w:t>
+      </w:r>
+    </w:p>
+    <w:p>
+      <w:r>
+        <w:t>Ben – Updated ReadMe, Dashboard</w:t>
+      </w:r>
+      <w:r>
+        <w:t xml:space="preserve"> - tableau</w:t>
+      </w:r>
+    </w:p>
+    <w:p>
+      <w:proofErr w:type="spellStart"/>
+      <w:r>
+        <w:t>Digamber</w:t>
+      </w:r>
+      <w:proofErr w:type="spellEnd"/>
+      <w:r>
+        <w:t xml:space="preserve"> – Updated ReadMe, Data Modeling</w:t>
+      </w:r>
+    </w:p>
+    <w:p>
+      <w:r>
+        <w:t>Lydia – Updated ReadMe</w:t>
+      </w:r>
+      <w:r>
+        <w:t xml:space="preserve">, </w:t>
+      </w:r>
+      <w:r>
+        <w:t>Database, presentation outline</w:t>
       </w:r>
     </w:p>
     <w:p>

</xml_diff>